<commit_message>
Add Emulator To Manual
</commit_message>
<xml_diff>
--- a/Manual.docx
+++ b/Manual.docx
@@ -464,7 +464,7 @@
             </w:rPr>
             <w:fldChar w:fldCharType="separate"/>
           </w:r>
-          <w:hyperlink w:anchor="_Toc103505943" w:history="1">
+          <w:hyperlink w:anchor="_Toc103698498" w:history="1">
             <w:r>
               <w:rPr>
                 <w:rStyle w:val="Hyperlink"/>
@@ -492,7 +492,7 @@
                 <w:noProof/>
                 <w:webHidden/>
               </w:rPr>
-              <w:instrText xml:space="preserve"> PAGEREF _Toc103505943 \h </w:instrText>
+              <w:instrText xml:space="preserve"> PAGEREF _Toc103698498 \h </w:instrText>
             </w:r>
             <w:r>
               <w:rPr>
@@ -535,7 +535,7 @@
               <w:lang w:eastAsia="de-DE"/>
             </w:rPr>
           </w:pPr>
-          <w:hyperlink w:anchor="_Toc103505944" w:history="1">
+          <w:hyperlink w:anchor="_Toc103698499" w:history="1">
             <w:r>
               <w:rPr>
                 <w:rStyle w:val="Hyperlink"/>
@@ -563,7 +563,7 @@
                 <w:noProof/>
                 <w:webHidden/>
               </w:rPr>
-              <w:instrText xml:space="preserve"> PAGEREF _Toc103505944 \h </w:instrText>
+              <w:instrText xml:space="preserve"> PAGEREF _Toc103698499 \h </w:instrText>
             </w:r>
             <w:r>
               <w:rPr>
@@ -606,7 +606,7 @@
               <w:lang w:eastAsia="de-DE"/>
             </w:rPr>
           </w:pPr>
-          <w:hyperlink w:anchor="_Toc103505945" w:history="1">
+          <w:hyperlink w:anchor="_Toc103698500" w:history="1">
             <w:r>
               <w:rPr>
                 <w:rStyle w:val="Hyperlink"/>
@@ -634,7 +634,7 @@
                 <w:noProof/>
                 <w:webHidden/>
               </w:rPr>
-              <w:instrText xml:space="preserve"> PAGEREF _Toc103505945 \h </w:instrText>
+              <w:instrText xml:space="preserve"> PAGEREF _Toc103698500 \h </w:instrText>
             </w:r>
             <w:r>
               <w:rPr>
@@ -677,7 +677,7 @@
               <w:lang w:eastAsia="de-DE"/>
             </w:rPr>
           </w:pPr>
-          <w:hyperlink w:anchor="_Toc103505946" w:history="1">
+          <w:hyperlink w:anchor="_Toc103698501" w:history="1">
             <w:r>
               <w:rPr>
                 <w:rStyle w:val="Hyperlink"/>
@@ -705,7 +705,7 @@
                 <w:noProof/>
                 <w:webHidden/>
               </w:rPr>
-              <w:instrText xml:space="preserve"> PAGEREF _Toc103505946 \h </w:instrText>
+              <w:instrText xml:space="preserve"> PAGEREF _Toc103698501 \h </w:instrText>
             </w:r>
             <w:r>
               <w:rPr>
@@ -748,7 +748,7 @@
               <w:lang w:eastAsia="de-DE"/>
             </w:rPr>
           </w:pPr>
-          <w:hyperlink w:anchor="_Toc103505947" w:history="1">
+          <w:hyperlink w:anchor="_Toc103698502" w:history="1">
             <w:r>
               <w:rPr>
                 <w:rStyle w:val="Hyperlink"/>
@@ -776,7 +776,7 @@
                 <w:noProof/>
                 <w:webHidden/>
               </w:rPr>
-              <w:instrText xml:space="preserve"> PAGEREF _Toc103505947 \h </w:instrText>
+              <w:instrText xml:space="preserve"> PAGEREF _Toc103698502 \h </w:instrText>
             </w:r>
             <w:r>
               <w:rPr>
@@ -819,7 +819,7 @@
               <w:lang w:eastAsia="de-DE"/>
             </w:rPr>
           </w:pPr>
-          <w:hyperlink w:anchor="_Toc103505948" w:history="1">
+          <w:hyperlink w:anchor="_Toc103698503" w:history="1">
             <w:r>
               <w:rPr>
                 <w:rStyle w:val="Hyperlink"/>
@@ -847,7 +847,7 @@
                 <w:noProof/>
                 <w:webHidden/>
               </w:rPr>
-              <w:instrText xml:space="preserve"> PAGEREF _Toc103505948 \h </w:instrText>
+              <w:instrText xml:space="preserve"> PAGEREF _Toc103698503 \h </w:instrText>
             </w:r>
             <w:r>
               <w:rPr>
@@ -890,7 +890,7 @@
               <w:lang w:eastAsia="de-DE"/>
             </w:rPr>
           </w:pPr>
-          <w:hyperlink w:anchor="_Toc103505949" w:history="1">
+          <w:hyperlink w:anchor="_Toc103698504" w:history="1">
             <w:r>
               <w:rPr>
                 <w:rStyle w:val="Hyperlink"/>
@@ -918,7 +918,7 @@
                 <w:noProof/>
                 <w:webHidden/>
               </w:rPr>
-              <w:instrText xml:space="preserve"> PAGEREF _Toc103505949 \h </w:instrText>
+              <w:instrText xml:space="preserve"> PAGEREF _Toc103698504 \h </w:instrText>
             </w:r>
             <w:r>
               <w:rPr>
@@ -961,7 +961,7 @@
               <w:lang w:eastAsia="de-DE"/>
             </w:rPr>
           </w:pPr>
-          <w:hyperlink w:anchor="_Toc103505950" w:history="1">
+          <w:hyperlink w:anchor="_Toc103698505" w:history="1">
             <w:r>
               <w:rPr>
                 <w:rStyle w:val="Hyperlink"/>
@@ -989,7 +989,7 @@
                 <w:noProof/>
                 <w:webHidden/>
               </w:rPr>
-              <w:instrText xml:space="preserve"> PAGEREF _Toc103505950 \h </w:instrText>
+              <w:instrText xml:space="preserve"> PAGEREF _Toc103698505 \h </w:instrText>
             </w:r>
             <w:r>
               <w:rPr>
@@ -1032,7 +1032,7 @@
               <w:lang w:eastAsia="de-DE"/>
             </w:rPr>
           </w:pPr>
-          <w:hyperlink w:anchor="_Toc103505951" w:history="1">
+          <w:hyperlink w:anchor="_Toc103698506" w:history="1">
             <w:r>
               <w:rPr>
                 <w:rStyle w:val="Hyperlink"/>
@@ -1060,7 +1060,7 @@
                 <w:noProof/>
                 <w:webHidden/>
               </w:rPr>
-              <w:instrText xml:space="preserve"> PAGEREF _Toc103505951 \h </w:instrText>
+              <w:instrText xml:space="preserve"> PAGEREF _Toc103698506 \h </w:instrText>
             </w:r>
             <w:r>
               <w:rPr>
@@ -1103,7 +1103,7 @@
               <w:lang w:eastAsia="de-DE"/>
             </w:rPr>
           </w:pPr>
-          <w:hyperlink w:anchor="_Toc103505952" w:history="1">
+          <w:hyperlink w:anchor="_Toc103698507" w:history="1">
             <w:r>
               <w:rPr>
                 <w:rStyle w:val="Hyperlink"/>
@@ -1131,7 +1131,7 @@
                 <w:noProof/>
                 <w:webHidden/>
               </w:rPr>
-              <w:instrText xml:space="preserve"> PAGEREF _Toc103505952 \h </w:instrText>
+              <w:instrText xml:space="preserve"> PAGEREF _Toc103698507 \h </w:instrText>
             </w:r>
             <w:r>
               <w:rPr>
@@ -1152,6 +1152,77 @@
                 <w:webHidden/>
               </w:rPr>
               <w:t>9</w:t>
+            </w:r>
+            <w:r>
+              <w:rPr>
+                <w:noProof/>
+                <w:webHidden/>
+              </w:rPr>
+              <w:fldChar w:fldCharType="end"/>
+            </w:r>
+          </w:hyperlink>
+        </w:p>
+        <w:p>
+          <w:pPr>
+            <w:pStyle w:val="Verzeichnis1"/>
+            <w:tabs>
+              <w:tab w:val="right" w:leader="dot" w:pos="9062"/>
+            </w:tabs>
+            <w:rPr>
+              <w:rFonts w:eastAsiaTheme="minorEastAsia"/>
+              <w:noProof/>
+              <w:lang w:eastAsia="de-DE"/>
+            </w:rPr>
+          </w:pPr>
+          <w:hyperlink w:anchor="_Toc103698508" w:history="1">
+            <w:r>
+              <w:rPr>
+                <w:rStyle w:val="Hyperlink"/>
+                <w:noProof/>
+                <w:lang w:val="en-GB"/>
+              </w:rPr>
+              <w:t>Testing without tablet</w:t>
+            </w:r>
+            <w:r>
+              <w:rPr>
+                <w:noProof/>
+                <w:webHidden/>
+              </w:rPr>
+              <w:tab/>
+            </w:r>
+            <w:r>
+              <w:rPr>
+                <w:noProof/>
+                <w:webHidden/>
+              </w:rPr>
+              <w:fldChar w:fldCharType="begin"/>
+            </w:r>
+            <w:r>
+              <w:rPr>
+                <w:noProof/>
+                <w:webHidden/>
+              </w:rPr>
+              <w:instrText xml:space="preserve"> PAGEREF _Toc103698508 \h </w:instrText>
+            </w:r>
+            <w:r>
+              <w:rPr>
+                <w:noProof/>
+                <w:webHidden/>
+              </w:rPr>
+            </w:r>
+            <w:r>
+              <w:rPr>
+                <w:noProof/>
+                <w:webHidden/>
+              </w:rPr>
+              <w:fldChar w:fldCharType="separate"/>
+            </w:r>
+            <w:r>
+              <w:rPr>
+                <w:noProof/>
+                <w:webHidden/>
+              </w:rPr>
+              <w:t>10</w:t>
             </w:r>
             <w:r>
               <w:rPr>
@@ -1206,7 +1277,7 @@
           <w:lang w:val="en-GB"/>
         </w:rPr>
       </w:pPr>
-      <w:bookmarkStart w:id="0" w:name="_Toc103505943"/>
+      <w:bookmarkStart w:id="0" w:name="_Toc103698498"/>
       <w:r>
         <w:rPr>
           <w:lang w:val="en-GB"/>
@@ -1266,7 +1337,7 @@
           <w:lang w:val="en-GB"/>
         </w:rPr>
       </w:pPr>
-      <w:bookmarkStart w:id="1" w:name="_Toc103505944"/>
+      <w:bookmarkStart w:id="1" w:name="_Toc103698499"/>
       <w:r>
         <w:rPr>
           <w:lang w:val="en-GB"/>
@@ -1370,7 +1441,7 @@
           <w:lang w:val="en-GB"/>
         </w:rPr>
       </w:pPr>
-      <w:bookmarkStart w:id="2" w:name="_Toc103505945"/>
+      <w:bookmarkStart w:id="2" w:name="_Toc103698500"/>
       <w:r>
         <w:rPr>
           <w:lang w:val="en-GB"/>
@@ -3123,7 +3194,7 @@
           <w:lang w:val="en-GB"/>
         </w:rPr>
       </w:pPr>
-      <w:bookmarkStart w:id="3" w:name="_Toc103505946"/>
+      <w:bookmarkStart w:id="3" w:name="_Toc103698501"/>
       <w:r>
         <w:rPr>
           <w:lang w:val="en-GB"/>
@@ -3140,7 +3211,7 @@
           <w:lang w:val="en-GB"/>
         </w:rPr>
       </w:pPr>
-      <w:bookmarkStart w:id="4" w:name="_Toc103505947"/>
+      <w:bookmarkStart w:id="4" w:name="_Toc103698502"/>
       <w:r>
         <w:rPr>
           <w:lang w:val="en-GB"/>
@@ -3173,7 +3244,7 @@
           <w:lang w:val="en-GB"/>
         </w:rPr>
       </w:pPr>
-      <w:bookmarkStart w:id="5" w:name="_Toc103505948"/>
+      <w:bookmarkStart w:id="5" w:name="_Toc103698503"/>
       <w:r>
         <w:rPr>
           <w:lang w:val="en-GB"/>
@@ -3207,7 +3278,7 @@
           <w:lang w:val="en-GB"/>
         </w:rPr>
       </w:pPr>
-      <w:bookmarkStart w:id="6" w:name="_Toc103505949"/>
+      <w:bookmarkStart w:id="6" w:name="_Toc103698504"/>
       <w:r>
         <w:rPr>
           <w:lang w:val="en-GB"/>
@@ -3241,7 +3312,7 @@
           <w:lang w:val="en-GB"/>
         </w:rPr>
       </w:pPr>
-      <w:bookmarkStart w:id="7" w:name="_Toc103505950"/>
+      <w:bookmarkStart w:id="7" w:name="_Toc103698505"/>
       <w:r>
         <w:rPr>
           <w:lang w:val="en-GB"/>
@@ -3275,7 +3346,7 @@
           <w:lang w:val="en-GB"/>
         </w:rPr>
       </w:pPr>
-      <w:bookmarkStart w:id="8" w:name="_Toc103505951"/>
+      <w:bookmarkStart w:id="8" w:name="_Toc103698506"/>
       <w:r>
         <w:rPr>
           <w:lang w:val="en-GB"/>
@@ -3309,7 +3380,7 @@
           <w:lang w:val="en-GB"/>
         </w:rPr>
       </w:pPr>
-      <w:bookmarkStart w:id="9" w:name="_Toc103505952"/>
+      <w:bookmarkStart w:id="9" w:name="_Toc103698507"/>
       <w:r>
         <w:rPr>
           <w:lang w:val="en-GB"/>
@@ -3318,6 +3389,86 @@
         <w:t>Scripting</w:t>
       </w:r>
       <w:bookmarkEnd w:id="9"/>
+    </w:p>
+    <w:p>
+      <w:pPr>
+        <w:rPr>
+          <w:rFonts w:asciiTheme="majorHAnsi" w:eastAsiaTheme="majorEastAsia" w:hAnsiTheme="majorHAnsi" w:cstheme="majorBidi"/>
+          <w:color w:val="000000" w:themeColor="text1"/>
+          <w:sz w:val="32"/>
+          <w:szCs w:val="32"/>
+          <w:lang w:val="en-GB"/>
+        </w:rPr>
+      </w:pPr>
+      <w:r>
+        <w:rPr>
+          <w:lang w:val="en-GB"/>
+        </w:rPr>
+        <w:br w:type="page"/>
+      </w:r>
+    </w:p>
+    <w:p>
+      <w:pPr>
+        <w:pStyle w:val="berschrift1"/>
+        <w:rPr>
+          <w:lang w:val="en-GB"/>
+        </w:rPr>
+      </w:pPr>
+      <w:bookmarkStart w:id="10" w:name="_Toc103698508"/>
+      <w:r>
+        <w:rPr>
+          <w:lang w:val="en-GB"/>
+        </w:rPr>
+        <w:lastRenderedPageBreak/>
+        <w:t>Testing without tablet</w:t>
+      </w:r>
+      <w:bookmarkEnd w:id="10"/>
+    </w:p>
+    <w:p>
+      <w:pPr>
+        <w:rPr>
+          <w:lang w:val="en-GB"/>
+        </w:rPr>
+      </w:pPr>
+      <w:r>
+        <w:rPr>
+          <w:lang w:val="en-GB"/>
+        </w:rPr>
+        <w:t>If you would like to test Slithin without owning a tablet you can use the emulator. The only perquisite is an installed Docker instance. The login information for the emulator:</w:t>
+      </w:r>
+    </w:p>
+    <w:p>
+      <w:pPr>
+        <w:rPr>
+          <w:lang w:val="en-GB"/>
+        </w:rPr>
+      </w:pPr>
+      <w:r>
+        <w:rPr>
+          <w:lang w:val="en-GB"/>
+        </w:rPr>
+        <w:t>IP: 127.0.0.1</w:t>
+      </w:r>
+    </w:p>
+    <w:p>
+      <w:pPr>
+        <w:rPr>
+          <w:lang w:val="en-GB"/>
+        </w:rPr>
+      </w:pPr>
+      <w:r>
+        <w:rPr>
+          <w:lang w:val="en-GB"/>
+        </w:rPr>
+        <w:t>Password: remarkable</w:t>
+      </w:r>
+    </w:p>
+    <w:p>
+      <w:pPr>
+        <w:rPr>
+          <w:lang w:val="en-GB"/>
+        </w:rPr>
+      </w:pPr>
     </w:p>
     <w:sectPr>
       <w:footerReference w:type="default" r:id="rId11"/>
@@ -3644,15 +3795,7 @@
                             <w:fldChar w:fldCharType="end"/>
                           </w:r>
                           <w:r>
-                            <w:t xml:space="preserve"> </w:t>
-                          </w:r>
-                          <w:proofErr w:type="spellStart"/>
-                          <w:r>
-                            <w:t>of</w:t>
-                          </w:r>
-                          <w:proofErr w:type="spellEnd"/>
-                          <w:r>
-                            <w:t xml:space="preserve"> </w:t>
+                            <w:t xml:space="preserve"> of </w:t>
                           </w:r>
                           <w:r>
                             <w:rPr>
@@ -3762,15 +3905,7 @@
                       <w:fldChar w:fldCharType="end"/>
                     </w:r>
                     <w:r>
-                      <w:t xml:space="preserve"> </w:t>
-                    </w:r>
-                    <w:proofErr w:type="spellStart"/>
-                    <w:r>
-                      <w:t>of</w:t>
-                    </w:r>
-                    <w:proofErr w:type="spellEnd"/>
-                    <w:r>
-                      <w:t xml:space="preserve"> </w:t>
+                      <w:t xml:space="preserve"> of </w:t>
                     </w:r>
                     <w:r>
                       <w:rPr>

</xml_diff>